<commit_message>
arrangement and labelling of scenarios
</commit_message>
<xml_diff>
--- a/AliceInTheWonderland.docx
+++ b/AliceInTheWonderland.docx
@@ -628,7 +628,21 @@
         <w:t>-</w:t>
       </w:r>
       <w:r>
-        <w:t>able) “Where do I remember this from?”</w:t>
+        <w:t>able) “Where do I remember this from?</w:t>
+      </w:r>
+      <w:proofErr w:type="gramStart"/>
+      <w:r>
+        <w:t>”</w:t>
+      </w:r>
+      <w:r>
+        <w:t>.</w:t>
+      </w:r>
+      <w:proofErr w:type="gramEnd"/>
+      <w:r>
+        <w:t xml:space="preserve"> </w:t>
+      </w:r>
+      <w:r>
+        <w:t>Wearing the white glove makes her tall, wafting the hand fan shrinks her.</w:t>
       </w:r>
     </w:p>
     <w:p>
@@ -673,342 +687,352 @@
         <w:t xml:space="preserve"> and a plate of cake with the words “Eat Me”</w:t>
       </w:r>
       <w:r>
-        <w:t xml:space="preserve"> </w:t>
-      </w:r>
-      <w:r>
-        <w:t>(pick-able for later)</w:t>
+        <w:t xml:space="preserve"> (pick-able for later)</w:t>
       </w:r>
       <w:r>
         <w:t>. She has to choose an action.</w:t>
-      </w:r>
-    </w:p>
-    <w:p/>
-    <w:p>
-      <w:pPr>
-        <w:pStyle w:val="ListParagraph"/>
-        <w:numPr>
-          <w:ilvl w:val="0"/>
-          <w:numId w:val="6"/>
-        </w:numPr>
-      </w:pPr>
-      <w:r>
-        <w:lastRenderedPageBreak/>
-        <w:t>Drinking from the bottle makes her short enough to go through the door and if she didn’t pick the golden key before drinking, she won’t be able to get it again</w:t>
-      </w:r>
-      <w:r>
-        <w:t xml:space="preserve"> unless she wears the white glove (if she picked them)</w:t>
-      </w:r>
-      <w:r>
-        <w:t>. The cake also mysteriously disappears.</w:t>
-      </w:r>
-    </w:p>
-    <w:p>
-      <w:pPr>
-        <w:pStyle w:val="ListParagraph"/>
-      </w:pPr>
-    </w:p>
-    <w:p>
-      <w:pPr>
-        <w:pStyle w:val="ListParagraph"/>
-        <w:numPr>
-          <w:ilvl w:val="0"/>
-          <w:numId w:val="6"/>
-        </w:numPr>
-      </w:pPr>
-      <w:r>
-        <w:t>Wearing the white glove makes her tall, wafting the hand fan shrinks her.</w:t>
-      </w:r>
-    </w:p>
-    <w:p>
-      <w:pPr>
-        <w:pStyle w:val="ListParagraph"/>
-        <w:numPr>
-          <w:ilvl w:val="0"/>
-          <w:numId w:val="6"/>
-        </w:numPr>
-      </w:pPr>
-      <w:r>
-        <w:t>If she had picked the key, she can go through the door. On the other side a beautiful garden.</w:t>
-      </w:r>
-    </w:p>
-    <w:p>
-      <w:pPr>
-        <w:pStyle w:val="ListParagraph"/>
-        <w:numPr>
-          <w:ilvl w:val="0"/>
-          <w:numId w:val="6"/>
-        </w:numPr>
-      </w:pPr>
-      <w:r>
-        <w:t>She finds ga</w:t>
-      </w:r>
-      <w:r>
-        <w:t>rdeners planting white roses</w:t>
-      </w:r>
-      <w:r>
-        <w:t>. She asks them whether they have seen her cat. They know where Dinah is.</w:t>
-      </w:r>
-    </w:p>
-    <w:p>
-      <w:pPr>
-        <w:pStyle w:val="ListParagraph"/>
-        <w:numPr>
-          <w:ilvl w:val="0"/>
-          <w:numId w:val="6"/>
-        </w:numPr>
-      </w:pPr>
-      <w:r>
-        <w:t xml:space="preserve">The gardeners inform her that Dinah was picked by </w:t>
-      </w:r>
-      <w:r>
-        <w:t>the Queen’s servants just a moment ago when she came to start preparations for the garden to host a game of croquet.</w:t>
-      </w:r>
-    </w:p>
-    <w:p>
-      <w:pPr>
-        <w:pStyle w:val="ListParagraph"/>
-        <w:numPr>
-          <w:ilvl w:val="0"/>
-          <w:numId w:val="6"/>
-        </w:numPr>
-      </w:pPr>
-      <w:r>
-        <w:t>Apparently, the Queen</w:t>
-      </w:r>
-      <w:r>
-        <w:t xml:space="preserve"> no longer uses hedgehogs for balls when she play croquet and</w:t>
-      </w:r>
-      <w:r>
-        <w:t xml:space="preserve"> now prefers wrapping cats into a ball inside a net and us</w:t>
-      </w:r>
-      <w:r>
-        <w:t>ing them for practice.</w:t>
-      </w:r>
-    </w:p>
-    <w:p>
-      <w:pPr>
-        <w:pStyle w:val="ListParagraph"/>
-        <w:numPr>
-          <w:ilvl w:val="0"/>
-          <w:numId w:val="6"/>
-        </w:numPr>
-      </w:pPr>
-      <w:r>
-        <w:t>No cat ever survives a full game.</w:t>
-      </w:r>
-    </w:p>
-    <w:p>
-      <w:pPr>
-        <w:pStyle w:val="ListParagraph"/>
-        <w:numPr>
-          <w:ilvl w:val="0"/>
-          <w:numId w:val="6"/>
-        </w:numPr>
-      </w:pPr>
-      <w:r>
-        <w:t>She is informed of two alternatives.</w:t>
-      </w:r>
-    </w:p>
-    <w:p>
-      <w:pPr>
-        <w:pStyle w:val="ListParagraph"/>
-        <w:numPr>
-          <w:ilvl w:val="0"/>
-          <w:numId w:val="6"/>
-        </w:numPr>
-      </w:pPr>
-      <w:r>
-        <w:t xml:space="preserve">One, </w:t>
-      </w:r>
-      <w:r>
-        <w:t xml:space="preserve">she can go to the duchess’ house and ask to go with her to the Queen’s practice games. The Queen likes playing croquet with her. </w:t>
-      </w:r>
-    </w:p>
-    <w:p>
-      <w:pPr>
-        <w:pStyle w:val="ListParagraph"/>
-        <w:numPr>
-          <w:ilvl w:val="0"/>
-          <w:numId w:val="6"/>
-        </w:numPr>
-      </w:pPr>
-      <w:r>
-        <w:t xml:space="preserve">Alternatively, </w:t>
-      </w:r>
-      <w:r>
-        <w:t>she can go to the white rabbit’s house and ask him to sneak Dinah out of the Queen’s jail since the rabbit is a close servant of the Queen.</w:t>
       </w:r>
     </w:p>
     <w:p/>
     <w:p/>
     <w:p>
       <w:pPr>
-        <w:pStyle w:val="ListParagraph"/>
-        <w:numPr>
-          <w:ilvl w:val="0"/>
-          <w:numId w:val="6"/>
-        </w:numPr>
-      </w:pPr>
-      <w:r>
-        <w:t>Eating the cake makes her very tall. The bottle also mysteriously disappears.</w:t>
-      </w:r>
-    </w:p>
-    <w:p>
-      <w:pPr>
-        <w:pStyle w:val="ListParagraph"/>
-        <w:numPr>
-          <w:ilvl w:val="0"/>
-          <w:numId w:val="6"/>
-        </w:numPr>
-      </w:pPr>
-      <w:r>
-        <w:t>She sta</w:t>
-      </w:r>
-      <w:r>
-        <w:t>rts crying till a pool of tears halfway fills the room. She then notices that she is shrinking as she continues crying until she is eventually swept by the pool of her own tears.</w:t>
-      </w:r>
-    </w:p>
-    <w:p>
-      <w:pPr>
-        <w:pStyle w:val="ListParagraph"/>
-        <w:numPr>
-          <w:ilvl w:val="0"/>
-          <w:numId w:val="6"/>
-        </w:numPr>
-      </w:pPr>
-      <w:r>
-        <w:t>She meets other animals also carried by the pool of tears at a shore. She must have cried a lot.</w:t>
-      </w:r>
-    </w:p>
-    <w:p>
-      <w:pPr>
-        <w:pStyle w:val="ListParagraph"/>
-        <w:numPr>
-          <w:ilvl w:val="0"/>
-          <w:numId w:val="6"/>
-        </w:numPr>
-      </w:pPr>
-      <w:r>
-        <w:t>The animals organize a race in which everybody wins in order to dry themselves up.</w:t>
-      </w:r>
-    </w:p>
-    <w:p>
-      <w:pPr>
-        <w:pStyle w:val="ListParagraph"/>
-        <w:numPr>
-          <w:ilvl w:val="0"/>
-          <w:numId w:val="6"/>
-        </w:numPr>
-      </w:pPr>
-      <w:r>
-        <w:t xml:space="preserve">Alice has to give away two items </w:t>
-      </w:r>
-      <w:r>
-        <w:t>to be used as presents after the race. If she had left the jar, she now regrets it.</w:t>
-      </w:r>
-    </w:p>
-    <w:p>
-      <w:pPr>
-        <w:pStyle w:val="ListParagraph"/>
-        <w:numPr>
-          <w:ilvl w:val="0"/>
-          <w:numId w:val="6"/>
-        </w:numPr>
-      </w:pPr>
-      <w:r>
-        <w:t>The animals are happy about her generosity and give her a tip that the white rabbit (which Dinah was chasing) has a house either on the North or the East. (If she doesn’t have a map, she’ll have to guess).</w:t>
-      </w:r>
-    </w:p>
-    <w:p/>
-    <w:p>
-      <w:pPr>
-        <w:pStyle w:val="ListParagraph"/>
-        <w:numPr>
-          <w:ilvl w:val="0"/>
-          <w:numId w:val="6"/>
-        </w:numPr>
-      </w:pPr>
-      <w:r>
-        <w:t>In the duchess’ house, Alice asks the duchess to take her to the croquet practice session where the Queen and Dinah will be at.</w:t>
-      </w:r>
-    </w:p>
-    <w:p>
-      <w:pPr>
-        <w:pStyle w:val="ListParagraph"/>
-        <w:numPr>
-          <w:ilvl w:val="0"/>
-          <w:numId w:val="6"/>
-        </w:numPr>
-      </w:pPr>
-      <w:r>
-        <w:t>The duchess complains that she hasn’t enough time to prepare for the big occasion with the Queen as it is already 5pm.</w:t>
-      </w:r>
-    </w:p>
-    <w:p>
-      <w:pPr>
-        <w:pStyle w:val="ListParagraph"/>
-        <w:numPr>
-          <w:ilvl w:val="0"/>
-          <w:numId w:val="6"/>
-        </w:numPr>
-      </w:pPr>
-      <w:r>
-        <w:t>The duchess’ cat mentions that if she visits the March Hare’s house, the time will go back to afternoon since the Mad Hatter and March Hare were cursed with Mr. Time.</w:t>
-      </w:r>
-    </w:p>
-    <w:p>
-      <w:pPr>
-        <w:pStyle w:val="ListParagraph"/>
-        <w:numPr>
-          <w:ilvl w:val="0"/>
-          <w:numId w:val="6"/>
-        </w:numPr>
-      </w:pPr>
-      <w:r>
-        <w:t>However, the March Hare requires a gem before you can sit at his table.</w:t>
-      </w:r>
-    </w:p>
-    <w:p>
-      <w:pPr>
-        <w:pStyle w:val="ListParagraph"/>
-        <w:numPr>
-          <w:ilvl w:val="0"/>
-          <w:numId w:val="6"/>
-        </w:numPr>
-      </w:pPr>
-      <w:r>
+        <w:ind w:left="360"/>
+        <w:rPr>
+          <w:u w:val="single"/>
+        </w:rPr>
+      </w:pPr>
+      <w:r>
+        <w:rPr>
+          <w:u w:val="single"/>
+        </w:rPr>
         <w:lastRenderedPageBreak/>
-        <w:t>In the March Hare’s house, they are rude and won’t help you unless you say exactly what you are looking for.</w:t>
-      </w:r>
-    </w:p>
-    <w:p>
-      <w:pPr>
-        <w:pStyle w:val="ListParagraph"/>
-        <w:numPr>
-          <w:ilvl w:val="0"/>
-          <w:numId w:val="6"/>
-        </w:numPr>
-      </w:pPr>
-      <w:r>
-        <w:t>If you mention that you are looking for a cat, the dormouse wakes up frightened and runs away. The Mad Hatter get angry at you for frightening the dormouse and chases you away.</w:t>
-      </w:r>
-    </w:p>
-    <w:p>
-      <w:pPr>
-        <w:pStyle w:val="ListParagraph"/>
-        <w:numPr>
-          <w:ilvl w:val="0"/>
-          <w:numId w:val="6"/>
-        </w:numPr>
-      </w:pPr>
-      <w:r>
-        <w:t xml:space="preserve">If you mention just the name Dinah, they help you reverse time. </w:t>
+        <w:t>If she drinks from the bottle</w:t>
+      </w:r>
+      <w:r>
+        <w:rPr>
+          <w:u w:val="single"/>
+        </w:rPr>
+        <w:t xml:space="preserve"> and had carried the golden key</w:t>
+      </w:r>
+    </w:p>
+    <w:p>
+      <w:pPr>
+        <w:pStyle w:val="ListParagraph"/>
+        <w:numPr>
+          <w:ilvl w:val="0"/>
+          <w:numId w:val="6"/>
+        </w:numPr>
+      </w:pPr>
+      <w:r>
+        <w:t>Drinking from the bottle makes her short enough to go through the door and if she didn’t pick the golden key before drinking, she won’t be able to get it again</w:t>
+      </w:r>
+      <w:r>
+        <w:t xml:space="preserve"> unless she wears the white glove (if she picked them)</w:t>
+      </w:r>
+      <w:r>
+        <w:t>. The cake also mysteriously disappears.</w:t>
+      </w:r>
+    </w:p>
+    <w:p>
+      <w:pPr>
+        <w:pStyle w:val="ListParagraph"/>
+      </w:pPr>
+    </w:p>
+    <w:p>
+      <w:pPr>
+        <w:pStyle w:val="ListParagraph"/>
+        <w:numPr>
+          <w:ilvl w:val="0"/>
+          <w:numId w:val="6"/>
+        </w:numPr>
+      </w:pPr>
+      <w:r>
+        <w:t>If she had picked the key, she can go through the door. On the other side a beautiful garden.</w:t>
+      </w:r>
+    </w:p>
+    <w:p>
+      <w:pPr>
+        <w:pStyle w:val="ListParagraph"/>
+        <w:numPr>
+          <w:ilvl w:val="0"/>
+          <w:numId w:val="6"/>
+        </w:numPr>
+      </w:pPr>
+      <w:r>
+        <w:t>She finds ga</w:t>
+      </w:r>
+      <w:r>
+        <w:t>rdeners planting white roses</w:t>
+      </w:r>
+      <w:r>
+        <w:t>. She asks them whether they have seen her cat. They know where Dinah is.</w:t>
+      </w:r>
+    </w:p>
+    <w:p>
+      <w:pPr>
+        <w:pStyle w:val="ListParagraph"/>
+        <w:numPr>
+          <w:ilvl w:val="0"/>
+          <w:numId w:val="6"/>
+        </w:numPr>
+      </w:pPr>
+      <w:r>
+        <w:t xml:space="preserve">The gardeners inform her that Dinah was picked by </w:t>
+      </w:r>
+      <w:r>
+        <w:t>the Queen’s servants just a moment ago when she came to start preparations for the garden to host a game of croquet.</w:t>
+      </w:r>
+    </w:p>
+    <w:p>
+      <w:pPr>
+        <w:pStyle w:val="ListParagraph"/>
+        <w:numPr>
+          <w:ilvl w:val="0"/>
+          <w:numId w:val="6"/>
+        </w:numPr>
+      </w:pPr>
+      <w:r>
+        <w:t>Apparently, the Queen</w:t>
+      </w:r>
+      <w:r>
+        <w:t xml:space="preserve"> no longer uses hedgehogs for balls when she play</w:t>
+      </w:r>
+      <w:r>
+        <w:t>s</w:t>
+      </w:r>
+      <w:r>
+        <w:t xml:space="preserve"> croquet and</w:t>
+      </w:r>
+      <w:r>
+        <w:t xml:space="preserve"> now prefers wrapping cats into a ball inside a net and us</w:t>
+      </w:r>
+      <w:r>
+        <w:t>ing them for practice.</w:t>
+      </w:r>
+    </w:p>
+    <w:p>
+      <w:pPr>
+        <w:pStyle w:val="ListParagraph"/>
+        <w:numPr>
+          <w:ilvl w:val="0"/>
+          <w:numId w:val="6"/>
+        </w:numPr>
+      </w:pPr>
+      <w:r>
+        <w:t>No cat ever survives a full game.</w:t>
+      </w:r>
+    </w:p>
+    <w:p>
+      <w:pPr>
+        <w:pStyle w:val="ListParagraph"/>
+        <w:numPr>
+          <w:ilvl w:val="0"/>
+          <w:numId w:val="6"/>
+        </w:numPr>
+      </w:pPr>
+      <w:r>
+        <w:t>She is informed of two alternatives.</w:t>
+      </w:r>
+    </w:p>
+    <w:p>
+      <w:pPr>
+        <w:pStyle w:val="ListParagraph"/>
+        <w:numPr>
+          <w:ilvl w:val="0"/>
+          <w:numId w:val="6"/>
+        </w:numPr>
+      </w:pPr>
+      <w:r>
+        <w:t xml:space="preserve">One, </w:t>
+      </w:r>
+      <w:r>
+        <w:t xml:space="preserve">she can go to the duchess’ house and ask to go with her to the Queen’s practice games. The Queen likes playing croquet with her. </w:t>
+      </w:r>
+    </w:p>
+    <w:p>
+      <w:pPr>
+        <w:pStyle w:val="ListParagraph"/>
+        <w:numPr>
+          <w:ilvl w:val="0"/>
+          <w:numId w:val="6"/>
+        </w:numPr>
+      </w:pPr>
+      <w:r>
+        <w:t xml:space="preserve">Alternatively, </w:t>
+      </w:r>
+      <w:r>
+        <w:t>she can go to the white rabbit’s house and ask him to sneak Dinah out of the Queen’s jail since the rabbit is a close servant of the Queen.</w:t>
+      </w:r>
+    </w:p>
+    <w:p>
+      <w:pPr>
+        <w:ind w:left="360"/>
+        <w:rPr>
+          <w:u w:val="single"/>
+        </w:rPr>
+      </w:pPr>
+      <w:r>
+        <w:rPr>
+          <w:u w:val="single"/>
+        </w:rPr>
+        <w:t>If she drinks from the bottle</w:t>
+      </w:r>
+      <w:r>
+        <w:rPr>
+          <w:u w:val="single"/>
+        </w:rPr>
+        <w:t>, has the fan and glove</w:t>
+      </w:r>
+      <w:r>
+        <w:rPr>
+          <w:u w:val="single"/>
+        </w:rPr>
+        <w:t xml:space="preserve"> but had forgotten the key</w:t>
+      </w:r>
+    </w:p>
+    <w:p>
+      <w:pPr>
+        <w:pStyle w:val="ListParagraph"/>
+        <w:numPr>
+          <w:ilvl w:val="0"/>
+          <w:numId w:val="6"/>
+        </w:numPr>
+      </w:pPr>
+      <w:r>
+        <w:t>If she drinks from the bottle but had forgotten to carry the golden key, she’ll have to use the hand fan and glove to manipulate her size until she takes the key from the table.</w:t>
+      </w:r>
+    </w:p>
+    <w:p>
+      <w:pPr>
+        <w:pStyle w:val="ListParagraph"/>
+        <w:numPr>
+          <w:ilvl w:val="0"/>
+          <w:numId w:val="6"/>
+        </w:numPr>
+      </w:pPr>
+      <w:r>
+        <w:t>If she had a the white glove alone, she’ll grow too big and scenario will be same as eating the cake, if she has hand fan alone, she’ll shrink into inexistence. Game over!</w:t>
       </w:r>
     </w:p>
     <w:p/>
     <w:p/>
     <w:p>
       <w:pPr>
+        <w:ind w:left="360"/>
+        <w:rPr>
+          <w:u w:val="single"/>
+        </w:rPr>
+      </w:pPr>
+      <w:r>
+        <w:rPr>
+          <w:u w:val="single"/>
+        </w:rPr>
+        <w:t>If she ate the cake instead of drinking from the bottle</w:t>
+      </w:r>
+    </w:p>
+    <w:p>
+      <w:pPr>
+        <w:pStyle w:val="ListParagraph"/>
+        <w:numPr>
+          <w:ilvl w:val="0"/>
+          <w:numId w:val="6"/>
+        </w:numPr>
+      </w:pPr>
+      <w:r>
+        <w:t>Eating the cake makes her very tall</w:t>
+      </w:r>
+      <w:r>
+        <w:t xml:space="preserve"> that she hits her head against the ceiling</w:t>
+      </w:r>
+      <w:r>
+        <w:t>. The bottle also mysteriously disappears.</w:t>
+      </w:r>
+    </w:p>
+    <w:p>
+      <w:pPr>
+        <w:pStyle w:val="ListParagraph"/>
+        <w:numPr>
+          <w:ilvl w:val="0"/>
+          <w:numId w:val="6"/>
+        </w:numPr>
+      </w:pPr>
+      <w:r>
+        <w:t>She sta</w:t>
+      </w:r>
+      <w:r>
+        <w:t>rts crying till a pool of tears halfway fills the room. She then notices that she is shrinking as she continues crying until she is eventually swept by the pool of her own tears.</w:t>
+      </w:r>
+    </w:p>
+    <w:p>
+      <w:pPr>
+        <w:pStyle w:val="ListParagraph"/>
+        <w:numPr>
+          <w:ilvl w:val="0"/>
+          <w:numId w:val="6"/>
+        </w:numPr>
+      </w:pPr>
+      <w:r>
+        <w:t>She meets other animals also carried by the pool of tears at a shore. She must have cried a lot.</w:t>
+      </w:r>
+    </w:p>
+    <w:p>
+      <w:pPr>
+        <w:pStyle w:val="ListParagraph"/>
+        <w:numPr>
+          <w:ilvl w:val="0"/>
+          <w:numId w:val="6"/>
+        </w:numPr>
+      </w:pPr>
+      <w:r>
+        <w:t>The animals organize a race in which everybody wins in order to dry themselves up.</w:t>
+      </w:r>
+    </w:p>
+    <w:p>
+      <w:pPr>
+        <w:pStyle w:val="ListParagraph"/>
+        <w:numPr>
+          <w:ilvl w:val="0"/>
+          <w:numId w:val="6"/>
+        </w:numPr>
+      </w:pPr>
+      <w:r>
+        <w:t xml:space="preserve">Alice has to give away two items </w:t>
+      </w:r>
+      <w:r>
+        <w:t>to be used as presents after the race. If she had left the jar, she now regrets it.</w:t>
+      </w:r>
+    </w:p>
+    <w:p>
+      <w:pPr>
+        <w:pStyle w:val="ListParagraph"/>
+        <w:numPr>
+          <w:ilvl w:val="0"/>
+          <w:numId w:val="6"/>
+        </w:numPr>
+      </w:pPr>
+      <w:r>
+        <w:lastRenderedPageBreak/>
+        <w:t>The animals are happy about her generosity and give her a tip that the white rabbit (which Dinah was chasing) has a house either on the North or the East. (If she doesn’t have a map, she’ll have to guess).</w:t>
+      </w:r>
+    </w:p>
+    <w:p/>
+    <w:p>
+      <w:pPr>
+        <w:ind w:left="360"/>
+        <w:rPr>
+          <w:u w:val="single"/>
+        </w:rPr>
+      </w:pPr>
+      <w:r>
+        <w:rPr>
+          <w:u w:val="single"/>
+        </w:rPr>
+        <w:t>Alice in the rabbit’s house</w:t>
+      </w:r>
+    </w:p>
+    <w:p>
+      <w:pPr>
         <w:pStyle w:val="ListParagraph"/>
         <w:numPr>
           <w:ilvl w:val="0"/>
@@ -1028,10 +1052,7 @@
         </w:numPr>
       </w:pPr>
       <w:r>
-        <w:t>Alice reaches the rabbit’s</w:t>
-      </w:r>
-      <w:r>
-        <w:t xml:space="preserve"> house and finds the rabbit. The rabbit can only help Alice if Alice will help the rabbit find his lost glove and hand fan.</w:t>
+        <w:t>Alice reaches the rabbit’s house and finds the rabbit. The rabbit can only help Alice if Alice will help the rabbit find his lost glove and hand fan.</w:t>
       </w:r>
     </w:p>
     <w:p>
@@ -1059,6 +1080,120 @@
       </w:r>
     </w:p>
     <w:p/>
+    <w:p/>
+    <w:p>
+      <w:pPr>
+        <w:ind w:left="360"/>
+        <w:rPr>
+          <w:u w:val="single"/>
+        </w:rPr>
+      </w:pPr>
+      <w:r>
+        <w:rPr>
+          <w:u w:val="single"/>
+        </w:rPr>
+        <w:t>Alice in the duchess’ house</w:t>
+      </w:r>
+    </w:p>
+    <w:p>
+      <w:pPr>
+        <w:pStyle w:val="ListParagraph"/>
+        <w:numPr>
+          <w:ilvl w:val="0"/>
+          <w:numId w:val="6"/>
+        </w:numPr>
+      </w:pPr>
+      <w:r>
+        <w:t>In the duchess’ house, Alice asks the duchess to take her to the croquet practice session where the Queen and Dinah will be at.</w:t>
+      </w:r>
+    </w:p>
+    <w:p>
+      <w:pPr>
+        <w:pStyle w:val="ListParagraph"/>
+        <w:numPr>
+          <w:ilvl w:val="0"/>
+          <w:numId w:val="6"/>
+        </w:numPr>
+      </w:pPr>
+      <w:r>
+        <w:t>The duchess complains that she hasn’t enough time to prepare for the big occasion with the Queen as it is already 5pm.</w:t>
+      </w:r>
+    </w:p>
+    <w:p>
+      <w:pPr>
+        <w:pStyle w:val="ListParagraph"/>
+        <w:numPr>
+          <w:ilvl w:val="0"/>
+          <w:numId w:val="6"/>
+        </w:numPr>
+      </w:pPr>
+      <w:r>
+        <w:t>The duchess’ cat mentions that if she visits the March Hare’s house, the time will go back to afternoon since the Mad Hatter and March Hare were cursed with Mr. Time.</w:t>
+      </w:r>
+    </w:p>
+    <w:p>
+      <w:pPr>
+        <w:pStyle w:val="ListParagraph"/>
+        <w:numPr>
+          <w:ilvl w:val="0"/>
+          <w:numId w:val="6"/>
+        </w:numPr>
+      </w:pPr>
+      <w:r>
+        <w:t>However, the March Hare requires a gem before you can sit at his table.</w:t>
+      </w:r>
+    </w:p>
+    <w:p>
+      <w:pPr>
+        <w:pStyle w:val="ListParagraph"/>
+        <w:numPr>
+          <w:ilvl w:val="0"/>
+          <w:numId w:val="6"/>
+        </w:numPr>
+      </w:pPr>
+      <w:r>
+        <w:t>In the March Hare’s house, they are rude and won’t help you unless you say exactly what you are looking for.</w:t>
+      </w:r>
+    </w:p>
+    <w:p>
+      <w:pPr>
+        <w:pStyle w:val="ListParagraph"/>
+        <w:numPr>
+          <w:ilvl w:val="0"/>
+          <w:numId w:val="6"/>
+        </w:numPr>
+      </w:pPr>
+      <w:r>
+        <w:t>If you mention that you are looking for a cat, the dormouse wakes up frightened and runs away. The Mad Hatter get angry at you for frightening the dormouse and chases you away.</w:t>
+      </w:r>
+    </w:p>
+    <w:p>
+      <w:pPr>
+        <w:pStyle w:val="ListParagraph"/>
+        <w:numPr>
+          <w:ilvl w:val="0"/>
+          <w:numId w:val="6"/>
+        </w:numPr>
+      </w:pPr>
+      <w:r>
+        <w:t xml:space="preserve">If you mention just the name Dinah, they help you reverse time. </w:t>
+      </w:r>
+    </w:p>
+    <w:p/>
+    <w:p>
+      <w:pPr>
+        <w:ind w:left="360"/>
+        <w:rPr>
+          <w:u w:val="single"/>
+        </w:rPr>
+      </w:pPr>
+      <w:r>
+        <w:rPr>
+          <w:u w:val="single"/>
+        </w:rPr>
+        <w:t>If March Hare and the Mad Hatter help Alice</w:t>
+      </w:r>
+    </w:p>
     <w:p>
       <w:pPr>
         <w:pStyle w:val="ListParagraph"/>
@@ -1107,6 +1242,7 @@
         </w:numPr>
       </w:pPr>
       <w:r>
+        <w:lastRenderedPageBreak/>
         <w:t>The Queen asks Alice to lie in a courtroom that she saw Jack of Hearts steal the Queen’s pies. If she lies for the Queen she’ll get Dinah back.</w:t>
       </w:r>
     </w:p>
@@ -1126,22 +1262,26 @@
       <w:pPr>
         <w:pStyle w:val="ListParagraph"/>
       </w:pPr>
-    </w:p>
-    <w:p>
-      <w:pPr>
-        <w:pStyle w:val="ListParagraph"/>
-      </w:pPr>
-    </w:p>
-    <w:p>
-      <w:pPr>
-        <w:pStyle w:val="ListParagraph"/>
-        <w:numPr>
-          <w:ilvl w:val="0"/>
-          <w:numId w:val="6"/>
-        </w:numPr>
-      </w:pPr>
-      <w:r>
-        <w:t>Alice in the courtroom.</w:t>
+      <w:bookmarkStart w:id="0" w:name="_GoBack"/>
+      <w:bookmarkEnd w:id="0"/>
+    </w:p>
+    <w:p>
+      <w:pPr>
+        <w:pStyle w:val="ListParagraph"/>
+      </w:pPr>
+    </w:p>
+    <w:p>
+      <w:pPr>
+        <w:ind w:firstLine="360"/>
+        <w:rPr>
+          <w:u w:val="single"/>
+        </w:rPr>
+      </w:pPr>
+      <w:r>
+        <w:rPr>
+          <w:u w:val="single"/>
+        </w:rPr>
+        <w:t>Alice in the courtroom</w:t>
       </w:r>
     </w:p>
     <w:p>
@@ -1277,8 +1417,6 @@
       <w:r>
         <w:t>Speech: accepted words depend on the context</w:t>
       </w:r>
-      <w:bookmarkStart w:id="0" w:name="_GoBack"/>
-      <w:bookmarkEnd w:id="0"/>
     </w:p>
     <w:sectPr>
       <w:pgSz w:w="12240" w:h="15840"/>

</xml_diff>